<commit_message>
Updated HOT 6 with retake rubric
</commit_message>
<xml_diff>
--- a/Hands On Test/CH06/ThorpsRubric.docx
+++ b/Hands On Test/CH06/ThorpsRubric.docx
@@ -7,62 +7,35 @@
         <w:spacing w:line="240" w:lineRule="auto"/>
         <w:ind w:left="0" w:hanging="2"/>
         <w:rPr>
-          <w:sz w:val="24"/>
-          <w:szCs w:val="24"/>
-        </w:rPr>
-      </w:pPr>
+          <w:i/>
+          <w:sz w:val="24"/>
+          <w:szCs w:val="24"/>
+        </w:rPr>
+      </w:pPr>
+      <w:r>
+        <w:rPr>
+          <w:sz w:val="24"/>
+          <w:szCs w:val="24"/>
+        </w:rPr>
+        <w:t>42%</w:t>
+      </w:r>
     </w:p>
     <w:p>
       <w:pPr>
         <w:spacing w:line="240" w:lineRule="auto"/>
         <w:ind w:left="0" w:hanging="2"/>
         <w:rPr>
+          <w:sz w:val="24"/>
+          <w:szCs w:val="24"/>
+        </w:rPr>
+      </w:pPr>
+      <w:r>
+        <w:rPr>
           <w:i/>
           <w:sz w:val="24"/>
           <w:szCs w:val="24"/>
         </w:rPr>
-      </w:pPr>
-      <w:r>
-        <w:rPr>
-          <w:i/>
-          <w:sz w:val="24"/>
-          <w:szCs w:val="24"/>
-        </w:rPr>
-        <w:t>31%</w:t>
-      </w:r>
-    </w:p>
-    <w:p>
-      <w:pPr>
-        <w:spacing w:line="240" w:lineRule="auto"/>
-        <w:ind w:left="0" w:hanging="2"/>
-        <w:rPr>
-          <w:sz w:val="24"/>
-          <w:szCs w:val="24"/>
-        </w:rPr>
-      </w:pPr>
-      <w:r>
-        <w:rPr>
-          <w:i/>
-          <w:sz w:val="24"/>
-          <w:szCs w:val="24"/>
-        </w:rPr>
-        <w:t xml:space="preserve">Using your textbook, labs and the internet complete the following test in </w:t>
-      </w:r>
-      <w:r>
-        <w:rPr>
-          <w:i/>
-          <w:sz w:val="24"/>
-          <w:szCs w:val="24"/>
-        </w:rPr>
-        <w:t>4 hours or less</w:t>
-      </w:r>
-      <w:r>
-        <w:rPr>
-          <w:i/>
-          <w:sz w:val="24"/>
-          <w:szCs w:val="24"/>
-        </w:rPr>
-        <w:t xml:space="preserve">.  All code submitted must be </w:t>
+        <w:t xml:space="preserve">Using your textbook, labs and the internet complete the following test in 4 hours or less.  All code submitted must be </w:t>
       </w:r>
       <w:r>
         <w:rPr>
@@ -187,15 +160,7 @@
           <w:sz w:val="24"/>
           <w:szCs w:val="24"/>
         </w:rPr>
-        <w:t>The user can perform a keyword search (on the name or description of the b</w:t>
-      </w:r>
-      <w:r>
-        <w:rPr>
-          <w:color w:val="000000"/>
-          <w:sz w:val="24"/>
-          <w:szCs w:val="24"/>
-        </w:rPr>
-        <w:t>ook)</w:t>
+        <w:t>The user can perform a keyword search (on the name or description of the book)</w:t>
       </w:r>
     </w:p>
     <w:p>
@@ -1126,14 +1091,36 @@
           <w:szCs w:val="24"/>
         </w:rPr>
       </w:pPr>
-      <w:r>
-        <w:rPr>
-          <w:b/>
-          <w:color w:val="000000"/>
-          <w:sz w:val="24"/>
-          <w:szCs w:val="24"/>
-        </w:rPr>
-        <w:t xml:space="preserve">ShowBook() </w:t>
+      <w:proofErr w:type="spellStart"/>
+      <w:proofErr w:type="gramStart"/>
+      <w:r>
+        <w:rPr>
+          <w:b/>
+          <w:color w:val="000000"/>
+          <w:sz w:val="24"/>
+          <w:szCs w:val="24"/>
+        </w:rPr>
+        <w:t>ShowBook</w:t>
+      </w:r>
+      <w:proofErr w:type="spellEnd"/>
+      <w:r>
+        <w:rPr>
+          <w:b/>
+          <w:color w:val="000000"/>
+          <w:sz w:val="24"/>
+          <w:szCs w:val="24"/>
+        </w:rPr>
+        <w:t>(</w:t>
+      </w:r>
+      <w:proofErr w:type="gramEnd"/>
+      <w:r>
+        <w:rPr>
+          <w:b/>
+          <w:color w:val="000000"/>
+          <w:sz w:val="24"/>
+          <w:szCs w:val="24"/>
+        </w:rPr>
+        <w:t xml:space="preserve">) </w:t>
       </w:r>
       <w:r>
         <w:rPr>
@@ -1157,30 +1144,44 @@
           <w:szCs w:val="24"/>
         </w:rPr>
       </w:pPr>
-      <w:r>
-        <w:rPr>
-          <w:b/>
-          <w:color w:val="000000"/>
-          <w:sz w:val="24"/>
-          <w:szCs w:val="24"/>
-        </w:rPr>
-        <w:t>SearchByAuthor()</w:t>
-      </w:r>
-      <w:r>
-        <w:rPr>
-          <w:color w:val="000000"/>
-          <w:sz w:val="24"/>
-          <w:szCs w:val="24"/>
-        </w:rPr>
-        <w:t xml:space="preserve"> accepts the name of the author as a string, and re</w:t>
-      </w:r>
-      <w:r>
-        <w:rPr>
-          <w:color w:val="000000"/>
-          <w:sz w:val="24"/>
-          <w:szCs w:val="24"/>
-        </w:rPr>
-        <w:t>turns the index of the book as an int.</w:t>
+      <w:proofErr w:type="spellStart"/>
+      <w:proofErr w:type="gramStart"/>
+      <w:r>
+        <w:rPr>
+          <w:b/>
+          <w:color w:val="000000"/>
+          <w:sz w:val="24"/>
+          <w:szCs w:val="24"/>
+        </w:rPr>
+        <w:t>SearchByAuthor</w:t>
+      </w:r>
+      <w:proofErr w:type="spellEnd"/>
+      <w:r>
+        <w:rPr>
+          <w:b/>
+          <w:color w:val="000000"/>
+          <w:sz w:val="24"/>
+          <w:szCs w:val="24"/>
+        </w:rPr>
+        <w:t>(</w:t>
+      </w:r>
+      <w:proofErr w:type="gramEnd"/>
+      <w:r>
+        <w:rPr>
+          <w:b/>
+          <w:color w:val="000000"/>
+          <w:sz w:val="24"/>
+          <w:szCs w:val="24"/>
+        </w:rPr>
+        <w:t>)</w:t>
+      </w:r>
+      <w:r>
+        <w:rPr>
+          <w:color w:val="000000"/>
+          <w:sz w:val="24"/>
+          <w:szCs w:val="24"/>
+        </w:rPr>
+        <w:t xml:space="preserve"> accepts the name of the author as a string, and returns the index of the book as an int.</w:t>
       </w:r>
     </w:p>
     <w:p>
@@ -1196,22 +1197,62 @@
           <w:szCs w:val="24"/>
         </w:rPr>
       </w:pPr>
-      <w:r>
-        <w:rPr>
-          <w:b/>
-          <w:color w:val="000000"/>
-          <w:sz w:val="24"/>
-          <w:szCs w:val="24"/>
-        </w:rPr>
-        <w:t>SearchByIsbn()</w:t>
-      </w:r>
-      <w:r>
-        <w:rPr>
-          <w:color w:val="000000"/>
-          <w:sz w:val="24"/>
-          <w:szCs w:val="24"/>
-        </w:rPr>
-        <w:t xml:space="preserve"> accepts the isbn of the book as a string, and returns the index of the book as an int.</w:t>
+      <w:proofErr w:type="spellStart"/>
+      <w:proofErr w:type="gramStart"/>
+      <w:r>
+        <w:rPr>
+          <w:b/>
+          <w:color w:val="000000"/>
+          <w:sz w:val="24"/>
+          <w:szCs w:val="24"/>
+        </w:rPr>
+        <w:t>SearchByIsbn</w:t>
+      </w:r>
+      <w:proofErr w:type="spellEnd"/>
+      <w:r>
+        <w:rPr>
+          <w:b/>
+          <w:color w:val="000000"/>
+          <w:sz w:val="24"/>
+          <w:szCs w:val="24"/>
+        </w:rPr>
+        <w:t>(</w:t>
+      </w:r>
+      <w:proofErr w:type="gramEnd"/>
+      <w:r>
+        <w:rPr>
+          <w:b/>
+          <w:color w:val="000000"/>
+          <w:sz w:val="24"/>
+          <w:szCs w:val="24"/>
+        </w:rPr>
+        <w:t>)</w:t>
+      </w:r>
+      <w:r>
+        <w:rPr>
+          <w:color w:val="000000"/>
+          <w:sz w:val="24"/>
+          <w:szCs w:val="24"/>
+        </w:rPr>
+        <w:t xml:space="preserve"> accepts the </w:t>
+      </w:r>
+      <w:proofErr w:type="spellStart"/>
+      <w:r>
+        <w:rPr>
+          <w:color w:val="000000"/>
+          <w:sz w:val="24"/>
+          <w:szCs w:val="24"/>
+        </w:rPr>
+        <w:t>isbn</w:t>
+      </w:r>
+      <w:proofErr w:type="spellEnd"/>
+      <w:r>
+        <w:rPr>
+          <w:color w:val="000000"/>
+          <w:sz w:val="24"/>
+          <w:szCs w:val="24"/>
+        </w:rPr>
+        <w:t xml:space="preserve"> of the book as a string, and returns the index of the book as an int.</w:t>
       </w:r>
     </w:p>
     <w:p>
@@ -1227,14 +1268,36 @@
           <w:szCs w:val="24"/>
         </w:rPr>
       </w:pPr>
-      <w:r>
-        <w:rPr>
-          <w:b/>
-          <w:color w:val="000000"/>
-          <w:sz w:val="24"/>
-          <w:szCs w:val="24"/>
-        </w:rPr>
-        <w:t>SearchByKeyword()</w:t>
+      <w:proofErr w:type="spellStart"/>
+      <w:proofErr w:type="gramStart"/>
+      <w:r>
+        <w:rPr>
+          <w:b/>
+          <w:color w:val="000000"/>
+          <w:sz w:val="24"/>
+          <w:szCs w:val="24"/>
+        </w:rPr>
+        <w:t>SearchByKeyword</w:t>
+      </w:r>
+      <w:proofErr w:type="spellEnd"/>
+      <w:r>
+        <w:rPr>
+          <w:b/>
+          <w:color w:val="000000"/>
+          <w:sz w:val="24"/>
+          <w:szCs w:val="24"/>
+        </w:rPr>
+        <w:t>(</w:t>
+      </w:r>
+      <w:proofErr w:type="gramEnd"/>
+      <w:r>
+        <w:rPr>
+          <w:b/>
+          <w:color w:val="000000"/>
+          <w:sz w:val="24"/>
+          <w:szCs w:val="24"/>
+        </w:rPr>
+        <w:t>)</w:t>
       </w:r>
       <w:r>
         <w:rPr>
@@ -1607,23 +1670,28 @@
         <w:spacing w:after="0" w:line="240" w:lineRule="auto"/>
         <w:ind w:left="0" w:hanging="2"/>
         <w:rPr>
-          <w:color w:val="FF0000"/>
-          <w:sz w:val="24"/>
-          <w:szCs w:val="24"/>
-        </w:rPr>
-      </w:pPr>
-      <w:r>
-        <w:rPr>
-          <w:color w:val="000000"/>
-          <w:sz w:val="24"/>
-          <w:szCs w:val="24"/>
-        </w:rPr>
-        <w:t xml:space="preserve">Control names follow naming conventions – </w:t>
-      </w:r>
-      <w:r>
-        <w:rPr>
-          <w:b/>
-          <w:color w:val="FF0000"/>
+          <w:sz w:val="24"/>
+          <w:szCs w:val="24"/>
+        </w:rPr>
+      </w:pPr>
+      <w:r>
+        <w:rPr>
+          <w:color w:val="000000"/>
+          <w:sz w:val="24"/>
+          <w:szCs w:val="24"/>
+        </w:rPr>
+        <w:t xml:space="preserve">Control names follow naming conventions </w:t>
+      </w:r>
+      <w:r>
+        <w:rPr>
+          <w:sz w:val="24"/>
+          <w:szCs w:val="24"/>
+        </w:rPr>
+        <w:t xml:space="preserve">– </w:t>
+      </w:r>
+      <w:r>
+        <w:rPr>
+          <w:b/>
           <w:sz w:val="24"/>
           <w:szCs w:val="24"/>
         </w:rPr>
@@ -1646,7 +1714,6 @@
         <w:spacing w:after="0" w:line="240" w:lineRule="auto"/>
         <w:ind w:left="0" w:hanging="2"/>
         <w:rPr>
-          <w:color w:val="FF0000"/>
           <w:sz w:val="24"/>
           <w:szCs w:val="24"/>
         </w:rPr>
@@ -1662,7 +1729,6 @@
       <w:r>
         <w:rPr>
           <w:b/>
-          <w:color w:val="FF0000"/>
           <w:sz w:val="24"/>
           <w:szCs w:val="24"/>
         </w:rPr>
@@ -1735,7 +1801,25 @@
           <w:sz w:val="24"/>
           <w:szCs w:val="24"/>
         </w:rPr>
-        <w:t xml:space="preserve">Program stores book information in parallel arrays  – </w:t>
+        <w:t xml:space="preserve">Program stores book information in parallel </w:t>
+      </w:r>
+      <w:proofErr w:type="gramStart"/>
+      <w:r>
+        <w:rPr>
+          <w:color w:val="000000"/>
+          <w:sz w:val="24"/>
+          <w:szCs w:val="24"/>
+        </w:rPr>
+        <w:t>arrays  –</w:t>
+      </w:r>
+      <w:proofErr w:type="gramEnd"/>
+      <w:r>
+        <w:rPr>
+          <w:color w:val="000000"/>
+          <w:sz w:val="24"/>
+          <w:szCs w:val="24"/>
+        </w:rPr>
+        <w:t xml:space="preserve"> </w:t>
       </w:r>
       <w:r>
         <w:rPr>
@@ -1915,7 +1999,16 @@
           <w:sz w:val="24"/>
           <w:szCs w:val="24"/>
         </w:rPr>
-        <w:t xml:space="preserve">Successful searches display all information about the found book  </w:t>
+        <w:t xml:space="preserve">Successful searches display all information about the found </w:t>
+      </w:r>
+      <w:proofErr w:type="gramStart"/>
+      <w:r>
+        <w:rPr>
+          <w:color w:val="000000"/>
+          <w:sz w:val="24"/>
+          <w:szCs w:val="24"/>
+        </w:rPr>
+        <w:t xml:space="preserve">book  </w:t>
       </w:r>
       <w:r>
         <w:rPr>
@@ -1923,7 +2016,16 @@
           <w:sz w:val="24"/>
           <w:szCs w:val="24"/>
         </w:rPr>
-        <w:t xml:space="preserve">– </w:t>
+        <w:t>–</w:t>
+      </w:r>
+      <w:proofErr w:type="gramEnd"/>
+      <w:r>
+        <w:rPr>
+          <w:color w:val="FF0000"/>
+          <w:sz w:val="24"/>
+          <w:szCs w:val="24"/>
+        </w:rPr>
+        <w:t xml:space="preserve"> </w:t>
       </w:r>
       <w:r>
         <w:rPr>
@@ -1962,7 +2064,16 @@
           <w:sz w:val="24"/>
           <w:szCs w:val="24"/>
         </w:rPr>
-        <w:t xml:space="preserve">Failed searches display all expected error messages  </w:t>
+        <w:t xml:space="preserve">Failed searches display all expected error </w:t>
+      </w:r>
+      <w:proofErr w:type="gramStart"/>
+      <w:r>
+        <w:rPr>
+          <w:color w:val="000000"/>
+          <w:sz w:val="24"/>
+          <w:szCs w:val="24"/>
+        </w:rPr>
+        <w:t xml:space="preserve">messages  </w:t>
       </w:r>
       <w:r>
         <w:rPr>
@@ -1970,7 +2081,16 @@
           <w:sz w:val="24"/>
           <w:szCs w:val="24"/>
         </w:rPr>
-        <w:t xml:space="preserve">– </w:t>
+        <w:t>–</w:t>
+      </w:r>
+      <w:proofErr w:type="gramEnd"/>
+      <w:r>
+        <w:rPr>
+          <w:color w:val="FF0000"/>
+          <w:sz w:val="24"/>
+          <w:szCs w:val="24"/>
+        </w:rPr>
+        <w:t xml:space="preserve"> </w:t>
       </w:r>
       <w:r>
         <w:rPr>
@@ -1998,31 +2118,28 @@
         <w:spacing w:after="0" w:line="240" w:lineRule="auto"/>
         <w:ind w:left="0" w:hanging="2"/>
         <w:rPr>
-          <w:color w:val="FF0000"/>
-          <w:sz w:val="24"/>
-          <w:szCs w:val="24"/>
-        </w:rPr>
-      </w:pPr>
-      <w:r>
-        <w:rPr>
-          <w:color w:val="000000"/>
-          <w:sz w:val="24"/>
-          <w:szCs w:val="24"/>
-        </w:rPr>
-        <w:t xml:space="preserve">Author name search is case insensitive and allows partial matches </w:t>
-      </w:r>
-      <w:r>
-        <w:rPr>
-          <w:color w:val="FF0000"/>
-          <w:sz w:val="24"/>
-          <w:szCs w:val="24"/>
-        </w:rPr>
-        <w:t xml:space="preserve">– </w:t>
-      </w:r>
-      <w:r>
-        <w:rPr>
-          <w:b/>
-          <w:color w:val="FF0000"/>
+          <w:sz w:val="24"/>
+          <w:szCs w:val="24"/>
+        </w:rPr>
+      </w:pPr>
+      <w:r>
+        <w:rPr>
+          <w:color w:val="000000"/>
+          <w:sz w:val="24"/>
+          <w:szCs w:val="24"/>
+        </w:rPr>
+        <w:t xml:space="preserve">Author name search is case insensitive and allows partial </w:t>
+      </w:r>
+      <w:r>
+        <w:rPr>
+          <w:sz w:val="24"/>
+          <w:szCs w:val="24"/>
+        </w:rPr>
+        <w:t xml:space="preserve">matches – </w:t>
+      </w:r>
+      <w:r>
+        <w:rPr>
+          <w:b/>
           <w:sz w:val="24"/>
           <w:szCs w:val="24"/>
         </w:rPr>
@@ -2045,31 +2162,28 @@
         <w:spacing w:after="0" w:line="240" w:lineRule="auto"/>
         <w:ind w:left="0" w:hanging="2"/>
         <w:rPr>
-          <w:color w:val="FF0000"/>
-          <w:sz w:val="24"/>
-          <w:szCs w:val="24"/>
-        </w:rPr>
-      </w:pPr>
-      <w:r>
-        <w:rPr>
-          <w:color w:val="000000"/>
-          <w:sz w:val="24"/>
-          <w:szCs w:val="24"/>
-        </w:rPr>
-        <w:t>Keyword search is case insensitive and allows p</w:t>
-      </w:r>
-      <w:r>
-        <w:rPr>
-          <w:color w:val="000000"/>
-          <w:sz w:val="24"/>
-          <w:szCs w:val="24"/>
-        </w:rPr>
-        <w:t xml:space="preserve">artial matches – </w:t>
-      </w:r>
-      <w:r>
-        <w:rPr>
-          <w:b/>
-          <w:color w:val="FF0000"/>
+          <w:sz w:val="24"/>
+          <w:szCs w:val="24"/>
+        </w:rPr>
+      </w:pPr>
+      <w:r>
+        <w:rPr>
+          <w:color w:val="000000"/>
+          <w:sz w:val="24"/>
+          <w:szCs w:val="24"/>
+        </w:rPr>
+        <w:t xml:space="preserve">Keyword search is case insensitive and allows partial matches </w:t>
+      </w:r>
+      <w:r>
+        <w:rPr>
+          <w:sz w:val="24"/>
+          <w:szCs w:val="24"/>
+        </w:rPr>
+        <w:t xml:space="preserve">– </w:t>
+      </w:r>
+      <w:r>
+        <w:rPr>
+          <w:b/>
           <w:sz w:val="24"/>
           <w:szCs w:val="24"/>
         </w:rPr>
@@ -2136,14 +2250,36 @@
           <w:szCs w:val="24"/>
         </w:rPr>
       </w:pPr>
-      <w:r>
-        <w:rPr>
-          <w:b/>
-          <w:color w:val="000000"/>
-          <w:sz w:val="24"/>
-          <w:szCs w:val="24"/>
-        </w:rPr>
-        <w:t xml:space="preserve">ShowBook() </w:t>
+      <w:proofErr w:type="spellStart"/>
+      <w:proofErr w:type="gramStart"/>
+      <w:r>
+        <w:rPr>
+          <w:b/>
+          <w:color w:val="000000"/>
+          <w:sz w:val="24"/>
+          <w:szCs w:val="24"/>
+        </w:rPr>
+        <w:t>ShowBook</w:t>
+      </w:r>
+      <w:proofErr w:type="spellEnd"/>
+      <w:r>
+        <w:rPr>
+          <w:b/>
+          <w:color w:val="000000"/>
+          <w:sz w:val="24"/>
+          <w:szCs w:val="24"/>
+        </w:rPr>
+        <w:t>(</w:t>
+      </w:r>
+      <w:proofErr w:type="gramEnd"/>
+      <w:r>
+        <w:rPr>
+          <w:b/>
+          <w:color w:val="000000"/>
+          <w:sz w:val="24"/>
+          <w:szCs w:val="24"/>
+        </w:rPr>
+        <w:t xml:space="preserve">) </w:t>
       </w:r>
       <w:r>
         <w:rPr>
@@ -2184,14 +2320,36 @@
           <w:szCs w:val="24"/>
         </w:rPr>
       </w:pPr>
-      <w:r>
-        <w:rPr>
-          <w:b/>
-          <w:color w:val="000000"/>
-          <w:sz w:val="24"/>
-          <w:szCs w:val="24"/>
-        </w:rPr>
-        <w:t>SearchByAuthor()</w:t>
+      <w:proofErr w:type="spellStart"/>
+      <w:proofErr w:type="gramStart"/>
+      <w:r>
+        <w:rPr>
+          <w:b/>
+          <w:color w:val="000000"/>
+          <w:sz w:val="24"/>
+          <w:szCs w:val="24"/>
+        </w:rPr>
+        <w:t>SearchByAuthor</w:t>
+      </w:r>
+      <w:proofErr w:type="spellEnd"/>
+      <w:r>
+        <w:rPr>
+          <w:b/>
+          <w:color w:val="000000"/>
+          <w:sz w:val="24"/>
+          <w:szCs w:val="24"/>
+        </w:rPr>
+        <w:t>(</w:t>
+      </w:r>
+      <w:proofErr w:type="gramEnd"/>
+      <w:r>
+        <w:rPr>
+          <w:b/>
+          <w:color w:val="000000"/>
+          <w:sz w:val="24"/>
+          <w:szCs w:val="24"/>
+        </w:rPr>
+        <w:t>)</w:t>
       </w:r>
       <w:r>
         <w:rPr>
@@ -2232,14 +2390,36 @@
           <w:szCs w:val="24"/>
         </w:rPr>
       </w:pPr>
-      <w:r>
-        <w:rPr>
-          <w:b/>
-          <w:color w:val="000000"/>
-          <w:sz w:val="24"/>
-          <w:szCs w:val="24"/>
-        </w:rPr>
-        <w:t>SearchByIsbn()</w:t>
+      <w:proofErr w:type="spellStart"/>
+      <w:proofErr w:type="gramStart"/>
+      <w:r>
+        <w:rPr>
+          <w:b/>
+          <w:color w:val="000000"/>
+          <w:sz w:val="24"/>
+          <w:szCs w:val="24"/>
+        </w:rPr>
+        <w:t>SearchByIsbn</w:t>
+      </w:r>
+      <w:proofErr w:type="spellEnd"/>
+      <w:r>
+        <w:rPr>
+          <w:b/>
+          <w:color w:val="000000"/>
+          <w:sz w:val="24"/>
+          <w:szCs w:val="24"/>
+        </w:rPr>
+        <w:t>(</w:t>
+      </w:r>
+      <w:proofErr w:type="gramEnd"/>
+      <w:r>
+        <w:rPr>
+          <w:b/>
+          <w:color w:val="000000"/>
+          <w:sz w:val="24"/>
+          <w:szCs w:val="24"/>
+        </w:rPr>
+        <w:t>)</w:t>
       </w:r>
       <w:r>
         <w:rPr>
@@ -2256,16 +2436,7 @@
           <w:sz w:val="24"/>
           <w:szCs w:val="24"/>
         </w:rPr>
-        <w:t xml:space="preserve">4 </w:t>
-      </w:r>
-      <w:r>
-        <w:rPr>
-          <w:b/>
-          <w:color w:val="000000"/>
-          <w:sz w:val="24"/>
-          <w:szCs w:val="24"/>
-        </w:rPr>
-        <w:t>pts</w:t>
+        <w:t>4 pts</w:t>
       </w:r>
     </w:p>
     <w:p>
@@ -2289,15 +2460,36 @@
           <w:szCs w:val="24"/>
         </w:rPr>
       </w:pPr>
-      <w:r>
-        <w:rPr>
-          <w:b/>
-          <w:color w:val="000000"/>
-          <w:sz w:val="24"/>
-          <w:szCs w:val="24"/>
-        </w:rPr>
-        <w:lastRenderedPageBreak/>
-        <w:t>SearchByKeyword()</w:t>
+      <w:proofErr w:type="spellStart"/>
+      <w:proofErr w:type="gramStart"/>
+      <w:r>
+        <w:rPr>
+          <w:b/>
+          <w:color w:val="000000"/>
+          <w:sz w:val="24"/>
+          <w:szCs w:val="24"/>
+        </w:rPr>
+        <w:t>SearchByKeyword</w:t>
+      </w:r>
+      <w:proofErr w:type="spellEnd"/>
+      <w:r>
+        <w:rPr>
+          <w:b/>
+          <w:color w:val="000000"/>
+          <w:sz w:val="24"/>
+          <w:szCs w:val="24"/>
+        </w:rPr>
+        <w:t>(</w:t>
+      </w:r>
+      <w:proofErr w:type="gramEnd"/>
+      <w:r>
+        <w:rPr>
+          <w:b/>
+          <w:color w:val="000000"/>
+          <w:sz w:val="24"/>
+          <w:szCs w:val="24"/>
+        </w:rPr>
+        <w:t>)</w:t>
       </w:r>
       <w:r>
         <w:rPr>

</xml_diff>